<commit_message>
Homework (in Homework folder) and Class exercise
</commit_message>
<xml_diff>
--- a/Classwork/Classnotes/Class06102015.docx
+++ b/Classwork/Classnotes/Class06102015.docx
@@ -3,9 +3,637 @@
 <w:document xmlns:wpc="http://schemas.microsoft.com/office/word/2010/wordprocessingCanvas" xmlns:mo="http://schemas.microsoft.com/office/mac/office/2008/main" xmlns:mc="http://schemas.openxmlformats.org/markup-compatibility/2006" xmlns:mv="urn:schemas-microsoft-com:mac:vml" xmlns:o="urn:schemas-microsoft-com:office:office" xmlns:r="http://schemas.openxmlformats.org/officeDocument/2006/relationships" xmlns:m="http://schemas.openxmlformats.org/officeDocument/2006/math" xmlns:v="urn:schemas-microsoft-com:vml" xmlns:wp14="http://schemas.microsoft.com/office/word/2010/wordprocessingDrawing" xmlns:wp="http://schemas.openxmlformats.org/drawingml/2006/wordprocessingDrawing" xmlns:w10="urn:schemas-microsoft-com:office:word" xmlns:w="http://schemas.openxmlformats.org/wordprocessingml/2006/main" xmlns:w14="http://schemas.microsoft.com/office/word/2010/wordml" xmlns:wpg="http://schemas.microsoft.com/office/word/2010/wordprocessingGroup" xmlns:wpi="http://schemas.microsoft.com/office/word/2010/wordprocessingInk" xmlns:wne="http://schemas.microsoft.com/office/word/2006/wordml" xmlns:wps="http://schemas.microsoft.com/office/word/2010/wordprocessingShape" mc:Ignorable="w14 wp14">
   <w:body>
     <w:p>
+      <w:r>
+        <w:t>06102015 (Class 3)</w:t>
+      </w:r>
+    </w:p>
+    <w:p/>
+    <w:p>
+      <w:r>
+        <w:t xml:space="preserve">Source Tree – Push what we have worked on </w:t>
+      </w:r>
+    </w:p>
+    <w:p/>
+    <w:p>
+      <w:r>
+        <w:t xml:space="preserve">Lesson 2 </w:t>
+      </w:r>
+      <w:proofErr w:type="gramStart"/>
+      <w:r>
+        <w:t>Review</w:t>
+      </w:r>
+      <w:proofErr w:type="gramEnd"/>
+    </w:p>
+    <w:p/>
+    <w:p>
+      <w:pPr>
+        <w:pStyle w:val="ListParagraph"/>
+        <w:numPr>
+          <w:ilvl w:val="0"/>
+          <w:numId w:val="1"/>
+        </w:numPr>
+      </w:pPr>
+      <w:proofErr w:type="gramStart"/>
+      <w:r>
+        <w:t>labeled</w:t>
+      </w:r>
+      <w:proofErr w:type="gramEnd"/>
+      <w:r>
+        <w:t xml:space="preserve"> everything</w:t>
+      </w:r>
+    </w:p>
+    <w:p>
+      <w:pPr>
+        <w:pStyle w:val="ListParagraph"/>
+        <w:numPr>
+          <w:ilvl w:val="0"/>
+          <w:numId w:val="1"/>
+        </w:numPr>
+      </w:pPr>
+      <w:proofErr w:type="gramStart"/>
+      <w:r>
+        <w:t>storyboards</w:t>
+      </w:r>
+      <w:proofErr w:type="gramEnd"/>
+      <w:r>
+        <w:t xml:space="preserve"> v. </w:t>
+      </w:r>
+      <w:proofErr w:type="spellStart"/>
+      <w:r>
+        <w:t>Xibs</w:t>
+      </w:r>
+      <w:proofErr w:type="spellEnd"/>
+    </w:p>
+    <w:p>
+      <w:pPr>
+        <w:pStyle w:val="ListParagraph"/>
+        <w:numPr>
+          <w:ilvl w:val="0"/>
+          <w:numId w:val="1"/>
+        </w:numPr>
+      </w:pPr>
+      <w:proofErr w:type="gramStart"/>
+      <w:r>
+        <w:t>view</w:t>
+      </w:r>
+      <w:proofErr w:type="gramEnd"/>
+      <w:r>
+        <w:t xml:space="preserve"> controllers </w:t>
+      </w:r>
+    </w:p>
+    <w:p>
+      <w:pPr>
+        <w:pStyle w:val="ListParagraph"/>
+        <w:numPr>
+          <w:ilvl w:val="1"/>
+          <w:numId w:val="1"/>
+        </w:numPr>
+      </w:pPr>
+      <w:proofErr w:type="gramStart"/>
+      <w:r>
+        <w:t>adding</w:t>
+      </w:r>
+      <w:proofErr w:type="gramEnd"/>
+      <w:r>
+        <w:t xml:space="preserve"> multiple </w:t>
+      </w:r>
+    </w:p>
+    <w:p>
+      <w:pPr>
+        <w:pStyle w:val="ListParagraph"/>
+        <w:numPr>
+          <w:ilvl w:val="1"/>
+          <w:numId w:val="1"/>
+        </w:numPr>
+      </w:pPr>
+      <w:proofErr w:type="gramStart"/>
+      <w:r>
+        <w:t>link</w:t>
+      </w:r>
+      <w:proofErr w:type="gramEnd"/>
+      <w:r>
+        <w:t xml:space="preserve"> -&gt; Segway</w:t>
+      </w:r>
+    </w:p>
+    <w:p>
+      <w:pPr>
+        <w:pStyle w:val="ListParagraph"/>
+        <w:numPr>
+          <w:ilvl w:val="0"/>
+          <w:numId w:val="1"/>
+        </w:numPr>
+      </w:pPr>
+      <w:proofErr w:type="gramStart"/>
+      <w:r>
+        <w:t>navigation</w:t>
+      </w:r>
+      <w:proofErr w:type="gramEnd"/>
+      <w:r>
+        <w:t xml:space="preserve"> </w:t>
+      </w:r>
+      <w:proofErr w:type="spellStart"/>
+      <w:r>
+        <w:t>contorllers</w:t>
+      </w:r>
+      <w:proofErr w:type="spellEnd"/>
+      <w:r>
+        <w:t xml:space="preserve"> </w:t>
+      </w:r>
+    </w:p>
+    <w:p>
+      <w:pPr>
+        <w:pStyle w:val="ListParagraph"/>
+        <w:numPr>
+          <w:ilvl w:val="1"/>
+          <w:numId w:val="1"/>
+        </w:numPr>
+      </w:pPr>
+      <w:proofErr w:type="gramStart"/>
+      <w:r>
+        <w:t>to</w:t>
+      </w:r>
+      <w:proofErr w:type="gramEnd"/>
+      <w:r>
+        <w:t xml:space="preserve"> navigate forward and backward </w:t>
+      </w:r>
+    </w:p>
+    <w:p/>
+    <w:p>
+      <w:r>
+        <w:t xml:space="preserve">Questions </w:t>
+      </w:r>
+    </w:p>
+    <w:p>
+      <w:pPr>
+        <w:pStyle w:val="ListParagraph"/>
+        <w:numPr>
+          <w:ilvl w:val="0"/>
+          <w:numId w:val="2"/>
+        </w:numPr>
+      </w:pPr>
+      <w:proofErr w:type="gramStart"/>
+      <w:r>
+        <w:t>benefits</w:t>
+      </w:r>
+      <w:proofErr w:type="gramEnd"/>
+      <w:r>
+        <w:t xml:space="preserve"> of using </w:t>
+      </w:r>
+      <w:proofErr w:type="spellStart"/>
+      <w:r>
+        <w:t>xibs</w:t>
+      </w:r>
+      <w:proofErr w:type="spellEnd"/>
+      <w:r>
+        <w:t>: reusability + collaboration + easy to create custom views</w:t>
+      </w:r>
+    </w:p>
+    <w:p>
+      <w:pPr>
+        <w:pStyle w:val="ListParagraph"/>
+        <w:numPr>
+          <w:ilvl w:val="0"/>
+          <w:numId w:val="2"/>
+        </w:numPr>
+      </w:pPr>
+      <w:proofErr w:type="gramStart"/>
+      <w:r>
+        <w:t>benefits</w:t>
+      </w:r>
+      <w:proofErr w:type="gramEnd"/>
+      <w:r>
+        <w:t xml:space="preserve"> of using storyboards: visualize </w:t>
+      </w:r>
+    </w:p>
+    <w:p>
+      <w:pPr>
+        <w:pStyle w:val="ListParagraph"/>
+        <w:numPr>
+          <w:ilvl w:val="0"/>
+          <w:numId w:val="2"/>
+        </w:numPr>
+      </w:pPr>
+      <w:proofErr w:type="gramStart"/>
+      <w:r>
+        <w:t>segues</w:t>
+      </w:r>
+      <w:proofErr w:type="gramEnd"/>
+      <w:r>
+        <w:t xml:space="preserve">: multiple types of transition  </w:t>
+      </w:r>
+    </w:p>
+    <w:p>
+      <w:pPr>
+        <w:pStyle w:val="ListParagraph"/>
+        <w:numPr>
+          <w:ilvl w:val="0"/>
+          <w:numId w:val="2"/>
+        </w:numPr>
+      </w:pPr>
+      <w:proofErr w:type="gramStart"/>
+      <w:r>
+        <w:t>navigation</w:t>
+      </w:r>
+      <w:proofErr w:type="gramEnd"/>
+      <w:r>
+        <w:t xml:space="preserve"> controller</w:t>
+      </w:r>
+    </w:p>
+    <w:p>
+      <w:pPr>
+        <w:pStyle w:val="ListParagraph"/>
+        <w:numPr>
+          <w:ilvl w:val="0"/>
+          <w:numId w:val="2"/>
+        </w:numPr>
+      </w:pPr>
+      <w:proofErr w:type="gramStart"/>
+      <w:r>
+        <w:t>test</w:t>
+      </w:r>
+      <w:proofErr w:type="gramEnd"/>
+      <w:r>
+        <w:t xml:space="preserve"> field -&gt; keyboard type</w:t>
+      </w:r>
+    </w:p>
+    <w:p>
+      <w:pPr>
+        <w:pStyle w:val="ListParagraph"/>
+      </w:pPr>
+    </w:p>
+    <w:p>
+      <w:r>
+        <w:t>Learning Objectives</w:t>
+      </w:r>
+    </w:p>
+    <w:p>
+      <w:pPr>
+        <w:pStyle w:val="ListParagraph"/>
+        <w:numPr>
+          <w:ilvl w:val="0"/>
+          <w:numId w:val="2"/>
+        </w:numPr>
+      </w:pPr>
+      <w:r>
+        <w:t>Fundamental Data Types</w:t>
+      </w:r>
+    </w:p>
+    <w:p>
+      <w:pPr>
+        <w:pStyle w:val="ListParagraph"/>
+        <w:numPr>
+          <w:ilvl w:val="0"/>
+          <w:numId w:val="2"/>
+        </w:numPr>
+      </w:pPr>
+      <w:r>
+        <w:t>Printing to the Console</w:t>
+      </w:r>
+    </w:p>
+    <w:p>
+      <w:pPr>
+        <w:pStyle w:val="ListParagraph"/>
+        <w:numPr>
+          <w:ilvl w:val="0"/>
+          <w:numId w:val="2"/>
+        </w:numPr>
+      </w:pPr>
+      <w:r>
+        <w:t>Operators</w:t>
+      </w:r>
+    </w:p>
+    <w:p>
+      <w:pPr>
+        <w:pStyle w:val="ListParagraph"/>
+        <w:numPr>
+          <w:ilvl w:val="0"/>
+          <w:numId w:val="2"/>
+        </w:numPr>
+      </w:pPr>
+      <w:r>
+        <w:t>Control Flow</w:t>
+      </w:r>
+    </w:p>
+    <w:p/>
+    <w:p>
+      <w:r>
+        <w:t>Nomenclature</w:t>
+      </w:r>
+    </w:p>
+    <w:p>
+      <w:pPr>
+        <w:pStyle w:val="ListParagraph"/>
+        <w:numPr>
+          <w:ilvl w:val="0"/>
+          <w:numId w:val="2"/>
+        </w:numPr>
+      </w:pPr>
+      <w:proofErr w:type="gramStart"/>
+      <w:r>
+        <w:t>source</w:t>
+      </w:r>
+      <w:proofErr w:type="gramEnd"/>
+      <w:r>
+        <w:t xml:space="preserve"> code: human readable computer language</w:t>
+      </w:r>
+    </w:p>
+    <w:p>
+      <w:pPr>
+        <w:pStyle w:val="ListParagraph"/>
+        <w:numPr>
+          <w:ilvl w:val="0"/>
+          <w:numId w:val="2"/>
+        </w:numPr>
+      </w:pPr>
+      <w:proofErr w:type="gramStart"/>
+      <w:r>
+        <w:t>syntax</w:t>
+      </w:r>
+      <w:proofErr w:type="gramEnd"/>
+      <w:r>
+        <w:t xml:space="preserve">: set of rules that are written inside your source code files </w:t>
+      </w:r>
+    </w:p>
+    <w:p/>
+    <w:p>
+      <w:r>
+        <w:t>State of Mind</w:t>
+      </w:r>
+    </w:p>
+    <w:p>
+      <w:pPr>
+        <w:pStyle w:val="ListParagraph"/>
+        <w:numPr>
+          <w:ilvl w:val="0"/>
+          <w:numId w:val="2"/>
+        </w:numPr>
+      </w:pPr>
+      <w:proofErr w:type="gramStart"/>
+      <w:r>
+        <w:t>like</w:t>
+      </w:r>
+      <w:proofErr w:type="gramEnd"/>
+      <w:r>
+        <w:t xml:space="preserve"> cooking</w:t>
+      </w:r>
+    </w:p>
+    <w:p>
+      <w:pPr>
+        <w:pStyle w:val="ListParagraph"/>
+        <w:numPr>
+          <w:ilvl w:val="1"/>
+          <w:numId w:val="2"/>
+        </w:numPr>
+      </w:pPr>
+      <w:proofErr w:type="gramStart"/>
+      <w:r>
+        <w:t>x</w:t>
+      </w:r>
+      <w:proofErr w:type="gramEnd"/>
+      <w:r>
+        <w:t xml:space="preserve"> code: kitchen</w:t>
+      </w:r>
+    </w:p>
+    <w:p>
+      <w:pPr>
+        <w:pStyle w:val="ListParagraph"/>
+        <w:numPr>
+          <w:ilvl w:val="1"/>
+          <w:numId w:val="2"/>
+        </w:numPr>
+      </w:pPr>
+      <w:proofErr w:type="gramStart"/>
+      <w:r>
+        <w:t>swift</w:t>
+      </w:r>
+      <w:proofErr w:type="gramEnd"/>
+      <w:r>
+        <w:t xml:space="preserve"> language: ingredients</w:t>
+      </w:r>
+    </w:p>
+    <w:p>
+      <w:pPr>
+        <w:pStyle w:val="ListParagraph"/>
+        <w:numPr>
+          <w:ilvl w:val="1"/>
+          <w:numId w:val="2"/>
+        </w:numPr>
+      </w:pPr>
+      <w:proofErr w:type="gramStart"/>
+      <w:r>
+        <w:t>step</w:t>
+      </w:r>
+      <w:proofErr w:type="gramEnd"/>
+      <w:r>
+        <w:t xml:space="preserve"> by step (always fix it)</w:t>
+      </w:r>
+    </w:p>
+    <w:p>
+      <w:pPr>
+        <w:pStyle w:val="ListParagraph"/>
+        <w:numPr>
+          <w:ilvl w:val="0"/>
+          <w:numId w:val="2"/>
+        </w:numPr>
+      </w:pPr>
+      <w:proofErr w:type="gramStart"/>
+      <w:r>
+        <w:t>but</w:t>
+      </w:r>
+      <w:proofErr w:type="gramEnd"/>
+      <w:r>
+        <w:t xml:space="preserve"> hyper-efficient cooking </w:t>
+      </w:r>
+    </w:p>
+    <w:p/>
+    <w:p>
+      <w:r>
+        <w:t>Playgrounds</w:t>
+      </w:r>
+    </w:p>
+    <w:p>
+      <w:pPr>
+        <w:pStyle w:val="ListParagraph"/>
+        <w:numPr>
+          <w:ilvl w:val="0"/>
+          <w:numId w:val="2"/>
+        </w:numPr>
+      </w:pPr>
+      <w:proofErr w:type="gramStart"/>
+      <w:r>
+        <w:t>source</w:t>
+      </w:r>
+      <w:proofErr w:type="gramEnd"/>
+      <w:r>
+        <w:t xml:space="preserve"> editor: where you write </w:t>
+      </w:r>
+    </w:p>
+    <w:p>
+      <w:pPr>
+        <w:pStyle w:val="ListParagraph"/>
+        <w:numPr>
+          <w:ilvl w:val="0"/>
+          <w:numId w:val="2"/>
+        </w:numPr>
+      </w:pPr>
+      <w:proofErr w:type="gramStart"/>
+      <w:r>
+        <w:t>results</w:t>
+      </w:r>
+      <w:proofErr w:type="gramEnd"/>
+      <w:r>
+        <w:t xml:space="preserve"> sidebar</w:t>
+      </w:r>
+    </w:p>
+    <w:p>
+      <w:pPr>
+        <w:pStyle w:val="ListParagraph"/>
+        <w:numPr>
+          <w:ilvl w:val="0"/>
+          <w:numId w:val="2"/>
+        </w:numPr>
+      </w:pPr>
+      <w:proofErr w:type="gramStart"/>
+      <w:r>
+        <w:t>timeline</w:t>
+      </w:r>
+      <w:proofErr w:type="gramEnd"/>
+      <w:r>
+        <w:t xml:space="preserve"> slider</w:t>
+      </w:r>
+    </w:p>
+    <w:p>
+      <w:pPr>
+        <w:pStyle w:val="ListParagraph"/>
+        <w:numPr>
+          <w:ilvl w:val="0"/>
+          <w:numId w:val="2"/>
+        </w:numPr>
+      </w:pPr>
+      <w:proofErr w:type="gramStart"/>
+      <w:r>
+        <w:t>time</w:t>
+      </w:r>
+      <w:proofErr w:type="gramEnd"/>
+      <w:r>
+        <w:t xml:space="preserve"> field </w:t>
+      </w:r>
+    </w:p>
+    <w:p/>
+    <w:p/>
+    <w:p>
+      <w:r>
+        <w:lastRenderedPageBreak/>
+        <w:t xml:space="preserve">Demon1 Review </w:t>
+      </w:r>
+    </w:p>
+    <w:p>
+      <w:pPr>
+        <w:pStyle w:val="ListParagraph"/>
+        <w:numPr>
+          <w:ilvl w:val="0"/>
+          <w:numId w:val="2"/>
+        </w:numPr>
+      </w:pPr>
+      <w:proofErr w:type="gramStart"/>
+      <w:r>
+        <w:t>refer</w:t>
+      </w:r>
+      <w:proofErr w:type="gramEnd"/>
+      <w:r>
+        <w:t xml:space="preserve"> to basics (textbook)</w:t>
+      </w:r>
+    </w:p>
+    <w:p>
+      <w:pPr>
+        <w:pStyle w:val="ListParagraph"/>
+        <w:numPr>
+          <w:ilvl w:val="0"/>
+          <w:numId w:val="2"/>
+        </w:numPr>
+      </w:pPr>
+      <w:proofErr w:type="gramStart"/>
+      <w:r>
+        <w:t>use</w:t>
+      </w:r>
+      <w:proofErr w:type="gramEnd"/>
+      <w:r>
+        <w:t xml:space="preserve"> constant whenever you can</w:t>
+      </w:r>
+    </w:p>
+    <w:p>
+      <w:pPr>
+        <w:pStyle w:val="ListParagraph"/>
+        <w:numPr>
+          <w:ilvl w:val="0"/>
+          <w:numId w:val="2"/>
+        </w:numPr>
+      </w:pPr>
+      <w:proofErr w:type="gramStart"/>
+      <w:r>
+        <w:t>type</w:t>
+      </w:r>
+      <w:proofErr w:type="gramEnd"/>
+      <w:r>
+        <w:t>: a way to describe or store inside of value</w:t>
+      </w:r>
+    </w:p>
+    <w:p>
+      <w:pPr>
+        <w:pStyle w:val="ListParagraph"/>
+        <w:numPr>
+          <w:ilvl w:val="0"/>
+          <w:numId w:val="2"/>
+        </w:numPr>
+      </w:pPr>
+      <w:proofErr w:type="gramStart"/>
+      <w:r>
+        <w:t>constants</w:t>
+      </w:r>
+      <w:proofErr w:type="gramEnd"/>
+      <w:r>
+        <w:t xml:space="preserve"> (let) = immutable</w:t>
+      </w:r>
+    </w:p>
+    <w:p>
+      <w:pPr>
+        <w:pStyle w:val="ListParagraph"/>
+        <w:numPr>
+          <w:ilvl w:val="0"/>
+          <w:numId w:val="2"/>
+        </w:numPr>
+      </w:pPr>
+      <w:proofErr w:type="gramStart"/>
+      <w:r>
+        <w:t>variable</w:t>
+      </w:r>
+      <w:proofErr w:type="gramEnd"/>
+      <w:r>
+        <w:t xml:space="preserve"> (</w:t>
+      </w:r>
+      <w:proofErr w:type="spellStart"/>
+      <w:r>
+        <w:t>var</w:t>
+      </w:r>
+      <w:proofErr w:type="spellEnd"/>
+      <w:r>
+        <w:t xml:space="preserve">) mutable </w:t>
+      </w:r>
+    </w:p>
+    <w:p/>
+    <w:p>
+      <w:r>
+        <w:t>Control Flow</w:t>
+      </w:r>
       <w:bookmarkStart w:id="0" w:name="_GoBack"/>
       <w:bookmarkEnd w:id="0"/>
     </w:p>
+    <w:p>
+      <w:pPr>
+        <w:ind w:left="360"/>
+      </w:pPr>
+    </w:p>
+    <w:p/>
     <w:sectPr>
       <w:pgSz w:w="12240" w:h="15840"/>
       <w:pgMar w:top="1440" w:right="1800" w:bottom="1440" w:left="1800" w:header="720" w:footer="720" w:gutter="0"/>
@@ -14,6 +642,241 @@
     </w:sectPr>
   </w:body>
 </w:document>
+</file>
+
+<file path=word/numbering.xml><?xml version="1.0" encoding="utf-8"?>
+<w:numbering xmlns:wpc="http://schemas.microsoft.com/office/word/2010/wordprocessingCanvas" xmlns:mo="http://schemas.microsoft.com/office/mac/office/2008/main" xmlns:mc="http://schemas.openxmlformats.org/markup-compatibility/2006" xmlns:mv="urn:schemas-microsoft-com:mac:vml" xmlns:o="urn:schemas-microsoft-com:office:office" xmlns:r="http://schemas.openxmlformats.org/officeDocument/2006/relationships" xmlns:m="http://schemas.openxmlformats.org/officeDocument/2006/math" xmlns:v="urn:schemas-microsoft-com:vml" xmlns:wp14="http://schemas.microsoft.com/office/word/2010/wordprocessingDrawing" xmlns:wp="http://schemas.openxmlformats.org/drawingml/2006/wordprocessingDrawing" xmlns:w10="urn:schemas-microsoft-com:office:word" xmlns:w="http://schemas.openxmlformats.org/wordprocessingml/2006/main" xmlns:w14="http://schemas.microsoft.com/office/word/2010/wordml" xmlns:wpg="http://schemas.microsoft.com/office/word/2010/wordprocessingGroup" xmlns:wpi="http://schemas.microsoft.com/office/word/2010/wordprocessingInk" xmlns:wne="http://schemas.microsoft.com/office/word/2006/wordml" xmlns:wps="http://schemas.microsoft.com/office/word/2010/wordprocessingShape" mc:Ignorable="w14 wp14">
+  <w:abstractNum w:abstractNumId="0">
+    <w:nsid w:val="1574403D"/>
+    <w:multiLevelType w:val="hybridMultilevel"/>
+    <w:tmpl w:val="AA6A59D8"/>
+    <w:lvl w:ilvl="0" w:tplc="3E361346">
+      <w:numFmt w:val="bullet"/>
+      <w:lvlText w:val="-"/>
+      <w:lvlJc w:val="left"/>
+      <w:pPr>
+        <w:ind w:left="720" w:hanging="360"/>
+      </w:pPr>
+      <w:rPr>
+        <w:rFonts w:ascii="Cambria" w:eastAsiaTheme="minorEastAsia" w:hAnsi="Cambria" w:cstheme="minorBidi" w:hint="default"/>
+      </w:rPr>
+    </w:lvl>
+    <w:lvl w:ilvl="1" w:tplc="04090003">
+      <w:start w:val="1"/>
+      <w:numFmt w:val="bullet"/>
+      <w:lvlText w:val="o"/>
+      <w:lvlJc w:val="left"/>
+      <w:pPr>
+        <w:ind w:left="1440" w:hanging="360"/>
+      </w:pPr>
+      <w:rPr>
+        <w:rFonts w:ascii="Courier New" w:hAnsi="Courier New" w:hint="default"/>
+      </w:rPr>
+    </w:lvl>
+    <w:lvl w:ilvl="2" w:tplc="04090005" w:tentative="1">
+      <w:start w:val="1"/>
+      <w:numFmt w:val="bullet"/>
+      <w:lvlText w:val=""/>
+      <w:lvlJc w:val="left"/>
+      <w:pPr>
+        <w:ind w:left="2160" w:hanging="360"/>
+      </w:pPr>
+      <w:rPr>
+        <w:rFonts w:ascii="Wingdings" w:hAnsi="Wingdings" w:hint="default"/>
+      </w:rPr>
+    </w:lvl>
+    <w:lvl w:ilvl="3" w:tplc="04090001" w:tentative="1">
+      <w:start w:val="1"/>
+      <w:numFmt w:val="bullet"/>
+      <w:lvlText w:val=""/>
+      <w:lvlJc w:val="left"/>
+      <w:pPr>
+        <w:ind w:left="2880" w:hanging="360"/>
+      </w:pPr>
+      <w:rPr>
+        <w:rFonts w:ascii="Symbol" w:hAnsi="Symbol" w:hint="default"/>
+      </w:rPr>
+    </w:lvl>
+    <w:lvl w:ilvl="4" w:tplc="04090003" w:tentative="1">
+      <w:start w:val="1"/>
+      <w:numFmt w:val="bullet"/>
+      <w:lvlText w:val="o"/>
+      <w:lvlJc w:val="left"/>
+      <w:pPr>
+        <w:ind w:left="3600" w:hanging="360"/>
+      </w:pPr>
+      <w:rPr>
+        <w:rFonts w:ascii="Courier New" w:hAnsi="Courier New" w:hint="default"/>
+      </w:rPr>
+    </w:lvl>
+    <w:lvl w:ilvl="5" w:tplc="04090005" w:tentative="1">
+      <w:start w:val="1"/>
+      <w:numFmt w:val="bullet"/>
+      <w:lvlText w:val=""/>
+      <w:lvlJc w:val="left"/>
+      <w:pPr>
+        <w:ind w:left="4320" w:hanging="360"/>
+      </w:pPr>
+      <w:rPr>
+        <w:rFonts w:ascii="Wingdings" w:hAnsi="Wingdings" w:hint="default"/>
+      </w:rPr>
+    </w:lvl>
+    <w:lvl w:ilvl="6" w:tplc="04090001" w:tentative="1">
+      <w:start w:val="1"/>
+      <w:numFmt w:val="bullet"/>
+      <w:lvlText w:val=""/>
+      <w:lvlJc w:val="left"/>
+      <w:pPr>
+        <w:ind w:left="5040" w:hanging="360"/>
+      </w:pPr>
+      <w:rPr>
+        <w:rFonts w:ascii="Symbol" w:hAnsi="Symbol" w:hint="default"/>
+      </w:rPr>
+    </w:lvl>
+    <w:lvl w:ilvl="7" w:tplc="04090003" w:tentative="1">
+      <w:start w:val="1"/>
+      <w:numFmt w:val="bullet"/>
+      <w:lvlText w:val="o"/>
+      <w:lvlJc w:val="left"/>
+      <w:pPr>
+        <w:ind w:left="5760" w:hanging="360"/>
+      </w:pPr>
+      <w:rPr>
+        <w:rFonts w:ascii="Courier New" w:hAnsi="Courier New" w:hint="default"/>
+      </w:rPr>
+    </w:lvl>
+    <w:lvl w:ilvl="8" w:tplc="04090005" w:tentative="1">
+      <w:start w:val="1"/>
+      <w:numFmt w:val="bullet"/>
+      <w:lvlText w:val=""/>
+      <w:lvlJc w:val="left"/>
+      <w:pPr>
+        <w:ind w:left="6480" w:hanging="360"/>
+      </w:pPr>
+      <w:rPr>
+        <w:rFonts w:ascii="Wingdings" w:hAnsi="Wingdings" w:hint="default"/>
+      </w:rPr>
+    </w:lvl>
+  </w:abstractNum>
+  <w:abstractNum w:abstractNumId="1">
+    <w:nsid w:val="2DD4498E"/>
+    <w:multiLevelType w:val="hybridMultilevel"/>
+    <w:tmpl w:val="29C27C4A"/>
+    <w:lvl w:ilvl="0" w:tplc="3E361346">
+      <w:numFmt w:val="bullet"/>
+      <w:lvlText w:val="-"/>
+      <w:lvlJc w:val="left"/>
+      <w:pPr>
+        <w:ind w:left="720" w:hanging="360"/>
+      </w:pPr>
+      <w:rPr>
+        <w:rFonts w:ascii="Cambria" w:eastAsiaTheme="minorEastAsia" w:hAnsi="Cambria" w:cstheme="minorBidi" w:hint="default"/>
+      </w:rPr>
+    </w:lvl>
+    <w:lvl w:ilvl="1" w:tplc="04090003">
+      <w:start w:val="1"/>
+      <w:numFmt w:val="bullet"/>
+      <w:lvlText w:val="o"/>
+      <w:lvlJc w:val="left"/>
+      <w:pPr>
+        <w:ind w:left="1440" w:hanging="360"/>
+      </w:pPr>
+      <w:rPr>
+        <w:rFonts w:ascii="Courier New" w:hAnsi="Courier New" w:hint="default"/>
+      </w:rPr>
+    </w:lvl>
+    <w:lvl w:ilvl="2" w:tplc="04090005" w:tentative="1">
+      <w:start w:val="1"/>
+      <w:numFmt w:val="bullet"/>
+      <w:lvlText w:val=""/>
+      <w:lvlJc w:val="left"/>
+      <w:pPr>
+        <w:ind w:left="2160" w:hanging="360"/>
+      </w:pPr>
+      <w:rPr>
+        <w:rFonts w:ascii="Wingdings" w:hAnsi="Wingdings" w:hint="default"/>
+      </w:rPr>
+    </w:lvl>
+    <w:lvl w:ilvl="3" w:tplc="04090001" w:tentative="1">
+      <w:start w:val="1"/>
+      <w:numFmt w:val="bullet"/>
+      <w:lvlText w:val=""/>
+      <w:lvlJc w:val="left"/>
+      <w:pPr>
+        <w:ind w:left="2880" w:hanging="360"/>
+      </w:pPr>
+      <w:rPr>
+        <w:rFonts w:ascii="Symbol" w:hAnsi="Symbol" w:hint="default"/>
+      </w:rPr>
+    </w:lvl>
+    <w:lvl w:ilvl="4" w:tplc="04090003" w:tentative="1">
+      <w:start w:val="1"/>
+      <w:numFmt w:val="bullet"/>
+      <w:lvlText w:val="o"/>
+      <w:lvlJc w:val="left"/>
+      <w:pPr>
+        <w:ind w:left="3600" w:hanging="360"/>
+      </w:pPr>
+      <w:rPr>
+        <w:rFonts w:ascii="Courier New" w:hAnsi="Courier New" w:hint="default"/>
+      </w:rPr>
+    </w:lvl>
+    <w:lvl w:ilvl="5" w:tplc="04090005" w:tentative="1">
+      <w:start w:val="1"/>
+      <w:numFmt w:val="bullet"/>
+      <w:lvlText w:val=""/>
+      <w:lvlJc w:val="left"/>
+      <w:pPr>
+        <w:ind w:left="4320" w:hanging="360"/>
+      </w:pPr>
+      <w:rPr>
+        <w:rFonts w:ascii="Wingdings" w:hAnsi="Wingdings" w:hint="default"/>
+      </w:rPr>
+    </w:lvl>
+    <w:lvl w:ilvl="6" w:tplc="04090001" w:tentative="1">
+      <w:start w:val="1"/>
+      <w:numFmt w:val="bullet"/>
+      <w:lvlText w:val=""/>
+      <w:lvlJc w:val="left"/>
+      <w:pPr>
+        <w:ind w:left="5040" w:hanging="360"/>
+      </w:pPr>
+      <w:rPr>
+        <w:rFonts w:ascii="Symbol" w:hAnsi="Symbol" w:hint="default"/>
+      </w:rPr>
+    </w:lvl>
+    <w:lvl w:ilvl="7" w:tplc="04090003" w:tentative="1">
+      <w:start w:val="1"/>
+      <w:numFmt w:val="bullet"/>
+      <w:lvlText w:val="o"/>
+      <w:lvlJc w:val="left"/>
+      <w:pPr>
+        <w:ind w:left="5760" w:hanging="360"/>
+      </w:pPr>
+      <w:rPr>
+        <w:rFonts w:ascii="Courier New" w:hAnsi="Courier New" w:hint="default"/>
+      </w:rPr>
+    </w:lvl>
+    <w:lvl w:ilvl="8" w:tplc="04090005" w:tentative="1">
+      <w:start w:val="1"/>
+      <w:numFmt w:val="bullet"/>
+      <w:lvlText w:val=""/>
+      <w:lvlJc w:val="left"/>
+      <w:pPr>
+        <w:ind w:left="6480" w:hanging="360"/>
+      </w:pPr>
+      <w:rPr>
+        <w:rFonts w:ascii="Wingdings" w:hAnsi="Wingdings" w:hint="default"/>
+      </w:rPr>
+    </w:lvl>
+  </w:abstractNum>
+  <w:num w:numId="1">
+    <w:abstractNumId w:val="0"/>
+  </w:num>
+  <w:num w:numId="2">
+    <w:abstractNumId w:val="1"/>
+  </w:num>
+</w:numbering>
 </file>
 
 <file path=word/styles.xml><?xml version="1.0" encoding="utf-8"?>
@@ -199,6 +1062,17 @@
     <w:semiHidden/>
     <w:unhideWhenUsed/>
   </w:style>
+  <w:style w:type="paragraph" w:styleId="ListParagraph">
+    <w:name w:val="List Paragraph"/>
+    <w:basedOn w:val="Normal"/>
+    <w:uiPriority w:val="34"/>
+    <w:qFormat/>
+    <w:rsid w:val="008A04F7"/>
+    <w:pPr>
+      <w:ind w:left="720"/>
+      <w:contextualSpacing/>
+    </w:pPr>
+  </w:style>
 </w:styles>
 </file>
 
@@ -384,6 +1258,17 @@
     <w:uiPriority w:val="99"/>
     <w:semiHidden/>
     <w:unhideWhenUsed/>
+  </w:style>
+  <w:style w:type="paragraph" w:styleId="ListParagraph">
+    <w:name w:val="List Paragraph"/>
+    <w:basedOn w:val="Normal"/>
+    <w:uiPriority w:val="34"/>
+    <w:qFormat/>
+    <w:rsid w:val="008A04F7"/>
+    <w:pPr>
+      <w:ind w:left="720"/>
+      <w:contextualSpacing/>
+    </w:pPr>
   </w:style>
 </w:styles>
 </file>

</xml_diff>